<commit_message>
Update A Virtual Receptionist rendszer bemutatása.docx
</commit_message>
<xml_diff>
--- a/documentation/A Virtual Receptionist rendszer bemutatása.docx
+++ b/documentation/A Virtual Receptionist rendszer bemutatása.docx
@@ -23946,7 +23946,15 @@
           <w:sz w:val="24"/>
           <w:szCs w:val="24"/>
         </w:rPr>
-        <w:t>bal menteni.</w:t>
+        <w:t>bal menteni</w:t>
+      </w:r>
+      <w:r>
+        <w:rPr>
+          <w:rFonts w:ascii="Times New Roman" w:hAnsi="Times New Roman" w:cs="Times New Roman"/>
+          <w:sz w:val="24"/>
+          <w:szCs w:val="24"/>
+        </w:rPr>
+        <w:t>.</w:t>
       </w:r>
     </w:p>
     <w:p>
@@ -23963,193 +23971,112 @@
       <w:r>
         <w:rPr>
           <w:rFonts w:ascii="Times New Roman" w:hAnsi="Times New Roman" w:cs="Times New Roman"/>
+          <w:sz w:val="24"/>
+          <w:szCs w:val="24"/>
+        </w:rPr>
+        <w:t xml:space="preserve">Új szoba felvitel esetén a táblázat végén lévő rekord celláiba kell értelemszerűen felvinni a szoba paramétereit, kategóriát választani, végül az </w:t>
+      </w:r>
+      <w:r>
+        <w:rPr>
+          <w:rFonts w:ascii="Times New Roman" w:hAnsi="Times New Roman" w:cs="Times New Roman"/>
+          <w:i/>
+          <w:sz w:val="24"/>
+          <w:szCs w:val="24"/>
+        </w:rPr>
+        <w:t>’</w:t>
+      </w:r>
+      <w:r>
+        <w:rPr>
+          <w:rFonts w:ascii="Times New Roman" w:hAnsi="Times New Roman" w:cs="Times New Roman"/>
+          <w:i/>
+          <w:sz w:val="24"/>
+          <w:szCs w:val="24"/>
+        </w:rPr>
+        <w:t>Új szoba hozzáadása</w:t>
+      </w:r>
+      <w:r>
+        <w:rPr>
+          <w:rFonts w:ascii="Times New Roman" w:hAnsi="Times New Roman" w:cs="Times New Roman"/>
+          <w:i/>
+          <w:sz w:val="24"/>
+          <w:szCs w:val="24"/>
+        </w:rPr>
+        <w:t>’</w:t>
+      </w:r>
+      <w:r>
+        <w:rPr>
+          <w:rFonts w:ascii="Times New Roman" w:hAnsi="Times New Roman" w:cs="Times New Roman"/>
+          <w:i/>
+          <w:sz w:val="24"/>
+          <w:szCs w:val="24"/>
+        </w:rPr>
+        <w:t xml:space="preserve"> </w:t>
+      </w:r>
+      <w:r>
+        <w:rPr>
+          <w:rFonts w:ascii="Times New Roman" w:hAnsi="Times New Roman" w:cs="Times New Roman"/>
+          <w:sz w:val="24"/>
+          <w:szCs w:val="24"/>
+        </w:rPr>
+        <w:t>gombbal menthetők el. (4. ábra)</w:t>
+      </w:r>
+      <w:r>
+        <w:rPr>
+          <w:rFonts w:ascii="Times New Roman" w:hAnsi="Times New Roman" w:cs="Times New Roman"/>
+          <w:sz w:val="24"/>
+          <w:szCs w:val="24"/>
+        </w:rPr>
+        <w:t>.</w:t>
+      </w:r>
+    </w:p>
+    <w:p>
+      <w:pPr>
+        <w:rPr>
+          <w:rFonts w:ascii="Times New Roman" w:hAnsi="Times New Roman" w:cs="Times New Roman"/>
+          <w:sz w:val="24"/>
+          <w:szCs w:val="24"/>
+        </w:rPr>
+      </w:pPr>
+      <w:r>
+        <w:rPr>
+          <w:rFonts w:ascii="Times New Roman" w:hAnsi="Times New Roman" w:cs="Times New Roman"/>
+          <w:sz w:val="24"/>
+          <w:szCs w:val="24"/>
+        </w:rPr>
+        <w:br w:type="page"/>
+      </w:r>
+    </w:p>
+    <w:p>
+      <w:pPr>
+        <w:spacing w:after="0" w:line="360" w:lineRule="auto"/>
+        <w:ind w:firstLine="709"/>
+        <w:jc w:val="both"/>
+        <w:rPr>
+          <w:rFonts w:ascii="Times New Roman" w:hAnsi="Times New Roman" w:cs="Times New Roman"/>
+          <w:sz w:val="24"/>
+          <w:szCs w:val="24"/>
+        </w:rPr>
+      </w:pPr>
+      <w:r>
+        <w:rPr>
           <w:noProof/>
-          <w:sz w:val="24"/>
-          <w:szCs w:val="24"/>
         </w:rPr>
         <w:lastRenderedPageBreak/>
-        <w:drawing>
-          <wp:anchor distT="0" distB="0" distL="114300" distR="114300" simplePos="0" relativeHeight="251665408" behindDoc="0" locked="0" layoutInCell="1" allowOverlap="1" wp14:anchorId="6DC5B080" wp14:editId="636CA19D">
-            <wp:simplePos x="0" y="0"/>
-            <wp:positionH relativeFrom="page">
-              <wp:align>center</wp:align>
-            </wp:positionH>
-            <wp:positionV relativeFrom="paragraph">
-              <wp:posOffset>872490</wp:posOffset>
-            </wp:positionV>
-            <wp:extent cx="4125600" cy="3160800"/>
-            <wp:effectExtent l="0" t="0" r="8255" b="1905"/>
-            <wp:wrapTopAndBottom/>
-            <wp:docPr id="16" name="Kép 16"/>
-            <wp:cNvGraphicFramePr>
-              <a:graphicFrameLocks xmlns:a="http://schemas.openxmlformats.org/drawingml/2006/main" noChangeAspect="1"/>
-            </wp:cNvGraphicFramePr>
-            <a:graphic xmlns:a="http://schemas.openxmlformats.org/drawingml/2006/main">
-              <a:graphicData uri="http://schemas.openxmlformats.org/drawingml/2006/picture">
-                <pic:pic xmlns:pic="http://schemas.openxmlformats.org/drawingml/2006/picture">
-                  <pic:nvPicPr>
-                    <pic:cNvPr id="0" name="Picture 15"/>
-                    <pic:cNvPicPr>
-                      <a:picLocks noChangeAspect="1" noChangeArrowheads="1"/>
-                    </pic:cNvPicPr>
-                  </pic:nvPicPr>
-                  <pic:blipFill>
-                    <a:blip r:embed="rId11" cstate="print">
-                      <a:extLst>
-                        <a:ext uri="{28A0092B-C50C-407E-A947-70E740481C1C}">
-                          <a14:useLocalDpi xmlns:a14="http://schemas.microsoft.com/office/drawing/2010/main" val="0"/>
-                        </a:ext>
-                      </a:extLst>
-                    </a:blip>
-                    <a:srcRect/>
-                    <a:stretch>
-                      <a:fillRect/>
-                    </a:stretch>
-                  </pic:blipFill>
-                  <pic:spPr bwMode="auto">
-                    <a:xfrm>
-                      <a:off x="0" y="0"/>
-                      <a:ext cx="4125600" cy="3160800"/>
-                    </a:xfrm>
-                    <a:prstGeom prst="rect">
-                      <a:avLst/>
-                    </a:prstGeom>
-                    <a:noFill/>
-                    <a:ln>
-                      <a:noFill/>
-                    </a:ln>
-                  </pic:spPr>
-                </pic:pic>
-              </a:graphicData>
-            </a:graphic>
-            <wp14:sizeRelH relativeFrom="margin">
-              <wp14:pctWidth>0</wp14:pctWidth>
-            </wp14:sizeRelH>
-            <wp14:sizeRelV relativeFrom="margin">
-              <wp14:pctHeight>0</wp14:pctHeight>
-            </wp14:sizeRelV>
-          </wp:anchor>
-        </w:drawing>
-      </w:r>
-      <w:r>
-        <w:rPr>
-          <w:rFonts w:ascii="Times New Roman" w:hAnsi="Times New Roman" w:cs="Times New Roman"/>
-          <w:sz w:val="24"/>
-          <w:szCs w:val="24"/>
-        </w:rPr>
-        <w:t>Új szoba felvitel esetén a táblázat végén lév</w:t>
-      </w:r>
-      <w:r>
-        <w:rPr>
-          <w:rFonts w:ascii="Times New Roman" w:hAnsi="Times New Roman" w:cs="Times New Roman"/>
-          <w:sz w:val="24"/>
-          <w:szCs w:val="24"/>
-        </w:rPr>
-        <w:t>ő rekord celláiba kell értelemszerűen felvinni a szoba paramétereit, kategóriát választani</w:t>
-      </w:r>
-      <w:r>
-        <w:rPr>
-          <w:rFonts w:ascii="Times New Roman" w:hAnsi="Times New Roman" w:cs="Times New Roman"/>
-          <w:sz w:val="24"/>
-          <w:szCs w:val="24"/>
-        </w:rPr>
-        <w:t xml:space="preserve">, végül </w:t>
-      </w:r>
-      <w:r>
-        <w:rPr>
-          <w:rFonts w:ascii="Times New Roman" w:hAnsi="Times New Roman" w:cs="Times New Roman"/>
-          <w:sz w:val="24"/>
-          <w:szCs w:val="24"/>
-        </w:rPr>
-        <w:t xml:space="preserve">az </w:t>
-      </w:r>
-      <w:r>
-        <w:rPr>
-          <w:rFonts w:ascii="Times New Roman" w:hAnsi="Times New Roman" w:cs="Times New Roman"/>
-          <w:i/>
-          <w:sz w:val="24"/>
-          <w:szCs w:val="24"/>
-        </w:rPr>
-        <w:t>’</w:t>
-      </w:r>
-      <w:r>
-        <w:rPr>
-          <w:rFonts w:ascii="Times New Roman" w:hAnsi="Times New Roman" w:cs="Times New Roman"/>
-          <w:i/>
-          <w:sz w:val="24"/>
-          <w:szCs w:val="24"/>
-        </w:rPr>
-        <w:t>Új szoba hozzáadása</w:t>
-      </w:r>
-      <w:r>
-        <w:rPr>
-          <w:rFonts w:ascii="Times New Roman" w:hAnsi="Times New Roman" w:cs="Times New Roman"/>
-          <w:i/>
-          <w:sz w:val="24"/>
-          <w:szCs w:val="24"/>
-        </w:rPr>
-        <w:t>’</w:t>
-      </w:r>
-      <w:r>
-        <w:rPr>
-          <w:rFonts w:ascii="Times New Roman" w:hAnsi="Times New Roman" w:cs="Times New Roman"/>
-          <w:i/>
-          <w:sz w:val="24"/>
-          <w:szCs w:val="24"/>
-        </w:rPr>
-        <w:t xml:space="preserve"> </w:t>
-      </w:r>
-      <w:r>
-        <w:rPr>
-          <w:rFonts w:ascii="Times New Roman" w:hAnsi="Times New Roman" w:cs="Times New Roman"/>
-          <w:sz w:val="24"/>
-          <w:szCs w:val="24"/>
-        </w:rPr>
-        <w:t>gomb</w:t>
-      </w:r>
-      <w:r>
-        <w:rPr>
-          <w:rFonts w:ascii="Times New Roman" w:hAnsi="Times New Roman" w:cs="Times New Roman"/>
-          <w:sz w:val="24"/>
-          <w:szCs w:val="24"/>
-        </w:rPr>
-        <w:t xml:space="preserve">bal </w:t>
-      </w:r>
-      <w:r>
-        <w:rPr>
-          <w:rFonts w:ascii="Times New Roman" w:hAnsi="Times New Roman" w:cs="Times New Roman"/>
-          <w:sz w:val="24"/>
-          <w:szCs w:val="24"/>
-        </w:rPr>
-        <w:t>menthetők el.</w:t>
-      </w:r>
-      <w:r>
-        <w:rPr>
-          <w:rFonts w:ascii="Times New Roman" w:hAnsi="Times New Roman" w:cs="Times New Roman"/>
-          <w:sz w:val="24"/>
-          <w:szCs w:val="24"/>
-        </w:rPr>
-        <w:t xml:space="preserve"> (4. ábra</w:t>
-      </w:r>
-      <w:r>
-        <w:rPr>
-          <w:noProof/>
-        </w:rPr>
         <mc:AlternateContent>
           <mc:Choice Requires="wps">
             <w:drawing>
-              <wp:anchor distT="0" distB="0" distL="114300" distR="114300" simplePos="0" relativeHeight="251675648" behindDoc="0" locked="0" layoutInCell="1" allowOverlap="1" wp14:anchorId="0CBAE671" wp14:editId="1664A1FE">
+              <wp:anchor distT="0" distB="0" distL="114300" distR="114300" simplePos="0" relativeHeight="251723776" behindDoc="0" locked="0" layoutInCell="1" allowOverlap="1" wp14:anchorId="25E247D8" wp14:editId="795346D7">
                 <wp:simplePos x="0" y="0"/>
-                <wp:positionH relativeFrom="page">
+                <wp:positionH relativeFrom="margin">
                   <wp:align>center</wp:align>
                 </wp:positionH>
                 <wp:positionV relativeFrom="paragraph">
-                  <wp:posOffset>3187065</wp:posOffset>
+                  <wp:posOffset>3176905</wp:posOffset>
                 </wp:positionV>
                 <wp:extent cx="4125600" cy="147600"/>
                 <wp:effectExtent l="0" t="0" r="8255" b="6350"/>
                 <wp:wrapTopAndBottom/>
-                <wp:docPr id="21" name="Szövegdoboz 21"/>
+                <wp:docPr id="40" name="Szövegdoboz 40"/>
                 <wp:cNvGraphicFramePr/>
                 <a:graphic xmlns:a="http://schemas.openxmlformats.org/drawingml/2006/main">
                   <a:graphicData uri="http://schemas.microsoft.com/office/word/2010/wordprocessingShape">
@@ -24267,7 +24194,7 @@
           </mc:Choice>
           <mc:Fallback>
             <w:pict>
-              <v:shape w14:anchorId="0CBAE671" id="Szövegdoboz 21" o:spid="_x0000_s1029" type="#_x0000_t202" style="position:absolute;left:0;text-align:left;margin-left:0;margin-top:250.95pt;width:324.85pt;height:11.6pt;z-index:251675648;visibility:visible;mso-wrap-style:square;mso-width-percent:0;mso-height-percent:0;mso-wrap-distance-left:9pt;mso-wrap-distance-top:0;mso-wrap-distance-right:9pt;mso-wrap-distance-bottom:0;mso-position-horizontal:center;mso-position-horizontal-relative:page;mso-position-vertical:absolute;mso-position-vertical-relative:text;mso-width-percent:0;mso-height-percent:0;mso-width-relative:margin;mso-height-relative:margin;v-text-anchor:top" o:gfxdata="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" stroked="f">
+              <v:shape w14:anchorId="25E247D8" id="Szövegdoboz 40" o:spid="_x0000_s1029" type="#_x0000_t202" style="position:absolute;left:0;text-align:left;margin-left:0;margin-top:250.15pt;width:324.85pt;height:11.6pt;z-index:251723776;visibility:visible;mso-wrap-style:square;mso-width-percent:0;mso-height-percent:0;mso-wrap-distance-left:9pt;mso-wrap-distance-top:0;mso-wrap-distance-right:9pt;mso-wrap-distance-bottom:0;mso-position-horizontal:center;mso-position-horizontal-relative:margin;mso-position-vertical:absolute;mso-position-vertical-relative:text;mso-width-percent:0;mso-height-percent:0;mso-width-relative:margin;mso-height-relative:margin;v-text-anchor:top" o:gfxdata="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" stroked="f">
                 <v:textbox style="mso-fit-shape-to-text:t" inset="0,0,0,0">
                   <w:txbxContent>
                     <w:p>
@@ -24345,7 +24272,7 @@
                     </w:p>
                   </w:txbxContent>
                 </v:textbox>
-                <w10:wrap type="topAndBottom" anchorx="page"/>
+                <w10:wrap type="topAndBottom" anchorx="margin"/>
               </v:shape>
             </w:pict>
           </mc:Fallback>
@@ -24354,43 +24281,23 @@
       <w:r>
         <w:rPr>
           <w:rFonts w:ascii="Times New Roman" w:hAnsi="Times New Roman" w:cs="Times New Roman"/>
-          <w:sz w:val="24"/>
-          <w:szCs w:val="24"/>
-        </w:rPr>
-        <w:t>)</w:t>
-      </w:r>
-    </w:p>
-    <w:p>
-      <w:pPr>
-        <w:spacing w:after="0" w:line="360" w:lineRule="auto"/>
-        <w:ind w:firstLine="709"/>
-        <w:jc w:val="both"/>
-        <w:rPr>
-          <w:rFonts w:ascii="Times New Roman" w:hAnsi="Times New Roman" w:cs="Times New Roman"/>
-          <w:sz w:val="24"/>
-          <w:szCs w:val="24"/>
-        </w:rPr>
-      </w:pPr>
-      <w:r>
-        <w:rPr>
-          <w:rFonts w:ascii="Times New Roman" w:hAnsi="Times New Roman" w:cs="Times New Roman"/>
           <w:noProof/>
           <w:sz w:val="24"/>
           <w:szCs w:val="24"/>
         </w:rPr>
         <w:drawing>
-          <wp:anchor distT="0" distB="0" distL="114300" distR="114300" simplePos="0" relativeHeight="251666432" behindDoc="0" locked="0" layoutInCell="1" allowOverlap="1" wp14:anchorId="2C869729" wp14:editId="261270D1">
+          <wp:anchor distT="0" distB="0" distL="114300" distR="114300" simplePos="0" relativeHeight="251665408" behindDoc="0" locked="0" layoutInCell="1" allowOverlap="1" wp14:anchorId="6DC5B080" wp14:editId="4846935F">
             <wp:simplePos x="0" y="0"/>
-            <wp:positionH relativeFrom="margin">
+            <wp:positionH relativeFrom="page">
               <wp:align>center</wp:align>
             </wp:positionH>
             <wp:positionV relativeFrom="paragraph">
-              <wp:posOffset>3848735</wp:posOffset>
+              <wp:posOffset>0</wp:posOffset>
             </wp:positionV>
-            <wp:extent cx="4258800" cy="3276000"/>
-            <wp:effectExtent l="0" t="0" r="8890" b="635"/>
+            <wp:extent cx="4125600" cy="3160800"/>
+            <wp:effectExtent l="0" t="0" r="8255" b="1905"/>
             <wp:wrapTopAndBottom/>
-            <wp:docPr id="17" name="Kép 17"/>
+            <wp:docPr id="16" name="Kép 16"/>
             <wp:cNvGraphicFramePr>
               <a:graphicFrameLocks xmlns:a="http://schemas.openxmlformats.org/drawingml/2006/main" noChangeAspect="1"/>
             </wp:cNvGraphicFramePr>
@@ -24398,13 +24305,13 @@
               <a:graphicData uri="http://schemas.openxmlformats.org/drawingml/2006/picture">
                 <pic:pic xmlns:pic="http://schemas.openxmlformats.org/drawingml/2006/picture">
                   <pic:nvPicPr>
-                    <pic:cNvPr id="0" name="Picture 16"/>
+                    <pic:cNvPr id="0" name="Picture 15"/>
                     <pic:cNvPicPr>
                       <a:picLocks noChangeAspect="1" noChangeArrowheads="1"/>
                     </pic:cNvPicPr>
                   </pic:nvPicPr>
                   <pic:blipFill>
-                    <a:blip r:embed="rId12" cstate="print">
+                    <a:blip r:embed="rId11" cstate="print">
                       <a:extLst>
                         <a:ext uri="{28A0092B-C50C-407E-A947-70E740481C1C}">
                           <a14:useLocalDpi xmlns:a14="http://schemas.microsoft.com/office/drawing/2010/main" val="0"/>
@@ -24419,7 +24326,7 @@
                   <pic:spPr bwMode="auto">
                     <a:xfrm>
                       <a:off x="0" y="0"/>
-                      <a:ext cx="4258800" cy="3276000"/>
+                      <a:ext cx="4125600" cy="3160800"/>
                     </a:xfrm>
                     <a:prstGeom prst="rect">
                       <a:avLst/>
@@ -24441,80 +24348,6 @@
           </wp:anchor>
         </w:drawing>
       </w:r>
-      <w:r>
-        <w:rPr>
-          <w:rFonts w:ascii="Times New Roman" w:hAnsi="Times New Roman" w:cs="Times New Roman"/>
-          <w:sz w:val="24"/>
-          <w:szCs w:val="24"/>
-        </w:rPr>
-        <w:t>A harmadik menüpont</w:t>
-      </w:r>
-      <w:r>
-        <w:rPr>
-          <w:rFonts w:ascii="Times New Roman" w:hAnsi="Times New Roman" w:cs="Times New Roman"/>
-          <w:sz w:val="24"/>
-          <w:szCs w:val="24"/>
-        </w:rPr>
-        <w:t xml:space="preserve"> </w:t>
-      </w:r>
-      <w:r>
-        <w:rPr>
-          <w:rFonts w:ascii="Times New Roman" w:hAnsi="Times New Roman" w:cs="Times New Roman"/>
-          <w:i/>
-          <w:sz w:val="24"/>
-          <w:szCs w:val="24"/>
-        </w:rPr>
-        <w:t>’</w:t>
-      </w:r>
-      <w:r>
-        <w:rPr>
-          <w:rFonts w:ascii="Times New Roman" w:hAnsi="Times New Roman" w:cs="Times New Roman"/>
-          <w:i/>
-          <w:sz w:val="24"/>
-          <w:szCs w:val="24"/>
-        </w:rPr>
-        <w:t>Számlázási tételek beállítása’</w:t>
-      </w:r>
-      <w:r>
-        <w:rPr>
-          <w:rFonts w:ascii="Times New Roman" w:hAnsi="Times New Roman" w:cs="Times New Roman"/>
-          <w:sz w:val="24"/>
-          <w:szCs w:val="24"/>
-        </w:rPr>
-        <w:t xml:space="preserve"> kiválasztásával </w:t>
-      </w:r>
-      <w:r>
-        <w:rPr>
-          <w:rFonts w:ascii="Times New Roman" w:hAnsi="Times New Roman" w:cs="Times New Roman"/>
-          <w:sz w:val="24"/>
-          <w:szCs w:val="24"/>
-        </w:rPr>
-        <w:t xml:space="preserve">az Ön vállalkozása által </w:t>
-      </w:r>
-      <w:r>
-        <w:rPr>
-          <w:rFonts w:ascii="Times New Roman" w:hAnsi="Times New Roman" w:cs="Times New Roman"/>
-          <w:sz w:val="24"/>
-          <w:szCs w:val="24"/>
-        </w:rPr>
-        <w:t>számlázható tételeit tudja megad</w:t>
-      </w:r>
-      <w:r>
-        <w:rPr>
-          <w:rFonts w:ascii="Times New Roman" w:hAnsi="Times New Roman" w:cs="Times New Roman"/>
-          <w:sz w:val="24"/>
-          <w:szCs w:val="24"/>
-        </w:rPr>
-        <w:t>ni.</w:t>
-      </w:r>
-      <w:r>
-        <w:rPr>
-          <w:rFonts w:ascii="Times New Roman" w:hAnsi="Times New Roman" w:cs="Times New Roman"/>
-          <w:sz w:val="24"/>
-          <w:szCs w:val="24"/>
-        </w:rPr>
-        <w:t xml:space="preserve"> (5. ábra)</w:t>
-      </w:r>
     </w:p>
     <w:p>
       <w:pPr>
@@ -24534,16 +24367,16 @@
         <mc:AlternateContent>
           <mc:Choice Requires="wps">
             <w:drawing>
-              <wp:anchor distT="0" distB="0" distL="114300" distR="114300" simplePos="0" relativeHeight="251677696" behindDoc="0" locked="0" layoutInCell="1" allowOverlap="1" wp14:anchorId="3D7DC365" wp14:editId="179EE4DE">
+              <wp:anchor distT="0" distB="0" distL="114300" distR="114300" simplePos="0" relativeHeight="251677696" behindDoc="0" locked="0" layoutInCell="1" allowOverlap="1" wp14:anchorId="3D7DC365" wp14:editId="4B21BE89">
                 <wp:simplePos x="0" y="0"/>
-                <wp:positionH relativeFrom="margin">
+                <wp:positionH relativeFrom="page">
                   <wp:align>center</wp:align>
                 </wp:positionH>
                 <wp:positionV relativeFrom="paragraph">
-                  <wp:posOffset>3480435</wp:posOffset>
+                  <wp:posOffset>4008755</wp:posOffset>
                 </wp:positionV>
-                <wp:extent cx="4258800" cy="259200"/>
-                <wp:effectExtent l="0" t="0" r="8890" b="8255"/>
+                <wp:extent cx="4258800" cy="147600"/>
+                <wp:effectExtent l="0" t="0" r="8890" b="6350"/>
                 <wp:wrapTopAndBottom/>
                 <wp:docPr id="22" name="Szövegdoboz 22"/>
                 <wp:cNvGraphicFramePr/>
@@ -24554,7 +24387,7 @@
                       <wps:spPr>
                         <a:xfrm>
                           <a:off x="0" y="0"/>
-                          <a:ext cx="4258800" cy="259200"/>
+                          <a:ext cx="4258800" cy="147600"/>
                         </a:xfrm>
                         <a:prstGeom prst="rect">
                           <a:avLst/>
@@ -24673,7 +24506,7 @@
           </mc:Choice>
           <mc:Fallback>
             <w:pict>
-              <v:shape w14:anchorId="3D7DC365" id="Szövegdoboz 22" o:spid="_x0000_s1030" type="#_x0000_t202" style="position:absolute;left:0;text-align:left;margin-left:0;margin-top:274.05pt;width:335.35pt;height:20.4pt;z-index:251677696;visibility:visible;mso-wrap-style:square;mso-width-percent:0;mso-height-percent:0;mso-wrap-distance-left:9pt;mso-wrap-distance-top:0;mso-wrap-distance-right:9pt;mso-wrap-distance-bottom:0;mso-position-horizontal:center;mso-position-horizontal-relative:margin;mso-position-vertical:absolute;mso-position-vertical-relative:text;mso-width-percent:0;mso-height-percent:0;mso-width-relative:margin;mso-height-relative:margin;v-text-anchor:top" o:gfxdata="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" stroked="f">
+              <v:shape w14:anchorId="3D7DC365" id="Szövegdoboz 22" o:spid="_x0000_s1030" type="#_x0000_t202" style="position:absolute;left:0;text-align:left;margin-left:0;margin-top:315.65pt;width:335.35pt;height:11.6pt;z-index:251677696;visibility:visible;mso-wrap-style:square;mso-width-percent:0;mso-height-percent:0;mso-wrap-distance-left:9pt;mso-wrap-distance-top:0;mso-wrap-distance-right:9pt;mso-wrap-distance-bottom:0;mso-position-horizontal:center;mso-position-horizontal-relative:page;mso-position-vertical:absolute;mso-position-vertical-relative:text;mso-width-percent:0;mso-height-percent:0;mso-width-relative:margin;mso-height-relative:margin;v-text-anchor:top" o:gfxdata="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" stroked="f">
                 <v:textbox style="mso-fit-shape-to-text:t" inset="0,0,0,0">
                   <w:txbxContent>
                     <w:p>
@@ -24761,12 +24594,132 @@
                     </w:p>
                   </w:txbxContent>
                 </v:textbox>
-                <w10:wrap type="topAndBottom" anchorx="margin"/>
+                <w10:wrap type="topAndBottom" anchorx="page"/>
               </v:shape>
             </w:pict>
           </mc:Fallback>
         </mc:AlternateContent>
       </w:r>
+      <w:r>
+        <w:rPr>
+          <w:rFonts w:ascii="Times New Roman" w:hAnsi="Times New Roman" w:cs="Times New Roman"/>
+          <w:noProof/>
+          <w:sz w:val="24"/>
+          <w:szCs w:val="24"/>
+        </w:rPr>
+        <w:drawing>
+          <wp:anchor distT="0" distB="0" distL="114300" distR="114300" simplePos="0" relativeHeight="251666432" behindDoc="0" locked="0" layoutInCell="1" allowOverlap="1" wp14:anchorId="2C869729" wp14:editId="5886B981">
+            <wp:simplePos x="0" y="0"/>
+            <wp:positionH relativeFrom="margin">
+              <wp:align>center</wp:align>
+            </wp:positionH>
+            <wp:positionV relativeFrom="paragraph">
+              <wp:posOffset>675640</wp:posOffset>
+            </wp:positionV>
+            <wp:extent cx="4258800" cy="3276000"/>
+            <wp:effectExtent l="0" t="0" r="8890" b="635"/>
+            <wp:wrapTopAndBottom/>
+            <wp:docPr id="17" name="Kép 17"/>
+            <wp:cNvGraphicFramePr>
+              <a:graphicFrameLocks xmlns:a="http://schemas.openxmlformats.org/drawingml/2006/main" noChangeAspect="1"/>
+            </wp:cNvGraphicFramePr>
+            <a:graphic xmlns:a="http://schemas.openxmlformats.org/drawingml/2006/main">
+              <a:graphicData uri="http://schemas.openxmlformats.org/drawingml/2006/picture">
+                <pic:pic xmlns:pic="http://schemas.openxmlformats.org/drawingml/2006/picture">
+                  <pic:nvPicPr>
+                    <pic:cNvPr id="0" name="Picture 16"/>
+                    <pic:cNvPicPr>
+                      <a:picLocks noChangeAspect="1" noChangeArrowheads="1"/>
+                    </pic:cNvPicPr>
+                  </pic:nvPicPr>
+                  <pic:blipFill>
+                    <a:blip r:embed="rId12" cstate="print">
+                      <a:extLst>
+                        <a:ext uri="{28A0092B-C50C-407E-A947-70E740481C1C}">
+                          <a14:useLocalDpi xmlns:a14="http://schemas.microsoft.com/office/drawing/2010/main" val="0"/>
+                        </a:ext>
+                      </a:extLst>
+                    </a:blip>
+                    <a:srcRect/>
+                    <a:stretch>
+                      <a:fillRect/>
+                    </a:stretch>
+                  </pic:blipFill>
+                  <pic:spPr bwMode="auto">
+                    <a:xfrm>
+                      <a:off x="0" y="0"/>
+                      <a:ext cx="4258800" cy="3276000"/>
+                    </a:xfrm>
+                    <a:prstGeom prst="rect">
+                      <a:avLst/>
+                    </a:prstGeom>
+                    <a:noFill/>
+                    <a:ln>
+                      <a:noFill/>
+                    </a:ln>
+                  </pic:spPr>
+                </pic:pic>
+              </a:graphicData>
+            </a:graphic>
+            <wp14:sizeRelH relativeFrom="margin">
+              <wp14:pctWidth>0</wp14:pctWidth>
+            </wp14:sizeRelH>
+            <wp14:sizeRelV relativeFrom="margin">
+              <wp14:pctHeight>0</wp14:pctHeight>
+            </wp14:sizeRelV>
+          </wp:anchor>
+        </w:drawing>
+      </w:r>
+      <w:r>
+        <w:rPr>
+          <w:rFonts w:ascii="Times New Roman" w:hAnsi="Times New Roman" w:cs="Times New Roman"/>
+          <w:sz w:val="24"/>
+          <w:szCs w:val="24"/>
+        </w:rPr>
+        <w:t xml:space="preserve">A </w:t>
+      </w:r>
+      <w:r>
+        <w:rPr>
+          <w:rFonts w:ascii="Times New Roman" w:hAnsi="Times New Roman" w:cs="Times New Roman"/>
+          <w:sz w:val="24"/>
+          <w:szCs w:val="24"/>
+        </w:rPr>
+        <w:t xml:space="preserve">harmadik menüpont </w:t>
+      </w:r>
+      <w:r>
+        <w:rPr>
+          <w:rFonts w:ascii="Times New Roman" w:hAnsi="Times New Roman" w:cs="Times New Roman"/>
+          <w:i/>
+          <w:sz w:val="24"/>
+          <w:szCs w:val="24"/>
+        </w:rPr>
+        <w:t>’Számlázási tételek beállítása’</w:t>
+      </w:r>
+      <w:r>
+        <w:rPr>
+          <w:rFonts w:ascii="Times New Roman" w:hAnsi="Times New Roman" w:cs="Times New Roman"/>
+          <w:sz w:val="24"/>
+          <w:szCs w:val="24"/>
+        </w:rPr>
+        <w:t xml:space="preserve"> kiválasztásával az Ön vállalkozása által számlázható tételeit tudja megadni. (5. ábra)</w:t>
+      </w:r>
+    </w:p>
+    <w:p>
+      <w:pPr>
+        <w:rPr>
+          <w:rFonts w:ascii="Times New Roman" w:hAnsi="Times New Roman" w:cs="Times New Roman"/>
+          <w:sz w:val="24"/>
+          <w:szCs w:val="24"/>
+        </w:rPr>
+      </w:pPr>
+      <w:r>
+        <w:rPr>
+          <w:rFonts w:ascii="Times New Roman" w:hAnsi="Times New Roman" w:cs="Times New Roman"/>
+          <w:sz w:val="24"/>
+          <w:szCs w:val="24"/>
+        </w:rPr>
+        <w:br w:type="page"/>
+      </w:r>
     </w:p>
     <w:p>
       <w:pPr>
@@ -24779,8 +24732,6 @@
           <w:szCs w:val="24"/>
         </w:rPr>
       </w:pPr>
-      <w:bookmarkStart w:id="12" w:name="_GoBack"/>
-      <w:bookmarkEnd w:id="12"/>
       <w:r>
         <w:rPr>
           <w:rFonts w:ascii="Times New Roman" w:hAnsi="Times New Roman" w:cs="Times New Roman"/>
@@ -24813,61 +24764,53 @@
           <w:sz w:val="24"/>
           <w:szCs w:val="24"/>
         </w:rPr>
-        <w:t>segítségével kiléphet az alkalmazásból.</w:t>
-      </w:r>
-      <w:r>
-        <w:rPr>
-          <w:rFonts w:ascii="Times New Roman" w:hAnsi="Times New Roman" w:cs="Times New Roman"/>
-          <w:sz w:val="24"/>
-          <w:szCs w:val="24"/>
-        </w:rPr>
-        <w:t xml:space="preserve"> (2. ábra)</w:t>
+        <w:t>segítségével kiléphet az alkalmazásból</w:t>
+      </w:r>
+      <w:r>
+        <w:rPr>
+          <w:rFonts w:ascii="Times New Roman" w:hAnsi="Times New Roman" w:cs="Times New Roman"/>
+          <w:sz w:val="24"/>
+          <w:szCs w:val="24"/>
+        </w:rPr>
+        <w:t>.</w:t>
       </w:r>
     </w:p>
     <w:p>
       <w:pPr>
-        <w:rPr>
-          <w:rFonts w:ascii="Times New Roman" w:hAnsi="Times New Roman" w:cs="Times New Roman"/>
-          <w:sz w:val="24"/>
-          <w:szCs w:val="24"/>
-        </w:rPr>
-      </w:pPr>
-      <w:r>
-        <w:rPr>
-          <w:rFonts w:ascii="Times New Roman" w:hAnsi="Times New Roman" w:cs="Times New Roman"/>
-          <w:sz w:val="24"/>
-          <w:szCs w:val="24"/>
-        </w:rPr>
-        <w:br w:type="page"/>
-      </w:r>
+        <w:spacing w:after="0" w:line="360" w:lineRule="auto"/>
+        <w:jc w:val="both"/>
+        <w:rPr>
+          <w:rFonts w:ascii="Times New Roman" w:hAnsi="Times New Roman" w:cs="Times New Roman"/>
+          <w:sz w:val="24"/>
+          <w:szCs w:val="24"/>
+        </w:rPr>
+      </w:pPr>
     </w:p>
     <w:p>
       <w:pPr>
         <w:pStyle w:val="Cmsor2"/>
-        <w:spacing w:before="0" w:line="360" w:lineRule="auto"/>
-        <w:ind w:firstLine="709"/>
         <w:rPr>
           <w:rFonts w:ascii="Times New Roman" w:hAnsi="Times New Roman" w:cs="Times New Roman"/>
           <w:b/>
           <w:color w:val="auto"/>
-        </w:rPr>
-      </w:pPr>
-      <w:bookmarkStart w:id="13" w:name="_Toc5101226"/>
+          <w:sz w:val="24"/>
+          <w:szCs w:val="24"/>
+        </w:rPr>
+      </w:pPr>
+      <w:bookmarkStart w:id="12" w:name="_Toc5101226"/>
       <w:r>
         <w:rPr>
           <w:rFonts w:ascii="Times New Roman" w:hAnsi="Times New Roman" w:cs="Times New Roman"/>
           <w:b/>
           <w:color w:val="auto"/>
         </w:rPr>
-        <w:lastRenderedPageBreak/>
         <w:t>2.3 ASZTALI ALKALMAZÁS</w:t>
       </w:r>
-      <w:bookmarkEnd w:id="13"/>
+      <w:bookmarkEnd w:id="12"/>
     </w:p>
     <w:p>
       <w:pPr>
         <w:spacing w:after="0" w:line="360" w:lineRule="auto"/>
-        <w:ind w:firstLine="709"/>
         <w:jc w:val="both"/>
         <w:rPr>
           <w:rFonts w:ascii="Times New Roman" w:hAnsi="Times New Roman" w:cs="Times New Roman"/>
@@ -24875,6 +24818,8 @@
           <w:szCs w:val="24"/>
         </w:rPr>
       </w:pPr>
+      <w:bookmarkStart w:id="13" w:name="_GoBack"/>
+      <w:bookmarkEnd w:id="13"/>
     </w:p>
     <w:p>
       <w:pPr>
@@ -25816,6 +25761,7 @@
           <w:sz w:val="24"/>
           <w:szCs w:val="24"/>
         </w:rPr>
+        <w:lastRenderedPageBreak/>
         <w:t xml:space="preserve">A főmenü alján lévő állapotsoron </w:t>
       </w:r>
       <w:r>
@@ -25869,7 +25815,6 @@
           <w:sz w:val="24"/>
           <w:szCs w:val="24"/>
         </w:rPr>
-        <w:lastRenderedPageBreak/>
         <w:drawing>
           <wp:anchor distT="0" distB="0" distL="114300" distR="114300" simplePos="0" relativeHeight="251688960" behindDoc="0" locked="0" layoutInCell="1" allowOverlap="1" wp14:anchorId="0B8A355B" wp14:editId="79783738">
             <wp:simplePos x="0" y="0"/>
@@ -40251,7 +40196,7 @@
 </file>
 
 <file path=customXml/itemProps1.xml><?xml version="1.0" encoding="utf-8"?>
-<ds:datastoreItem xmlns:ds="http://schemas.openxmlformats.org/officeDocument/2006/customXml" ds:itemID="{43248E9B-F461-46A2-BE20-21AD54984AAE}">
+<ds:datastoreItem xmlns:ds="http://schemas.openxmlformats.org/officeDocument/2006/customXml" ds:itemID="{52A23AD4-FE98-459A-863F-F8C4D19B0D4B}">
   <ds:schemaRefs>
     <ds:schemaRef ds:uri="http://schemas.openxmlformats.org/officeDocument/2006/bibliography"/>
   </ds:schemaRefs>

</xml_diff>